<commit_message>
organizing files before CIM545 final
</commit_message>
<xml_diff>
--- a/schoolwork/CIM545/proposal/project-plan-v3.docx
+++ b/schoolwork/CIM545/proposal/project-plan-v3.docx
@@ -107,7 +107,7 @@
             <w:pPr>
               <w:pStyle w:val="Heading1"/>
             </w:pPr>
-            <w:bookmarkStart w:id="0" w:name="_Toc316730147"/>
+            <w:bookmarkStart w:id="0" w:name="_Toc323375048"/>
             <w:r>
               <w:t>CIM 545: Managing Interactive Media Projects</w:t>
             </w:r>
@@ -169,7 +169,48 @@
               <w:t>EduViz</w:t>
             </w:r>
           </w:p>
+          <w:p>
+            <w:pPr>
+              <w:jc w:val="center"/>
+              <w:rPr>
+                <w:color w:val="auto"/>
+              </w:rPr>
+            </w:pPr>
+            <w:hyperlink r:id="rId10" w:history="1">
+              <w:r>
+                <w:rPr>
+                  <w:rStyle w:val="Hyperlink"/>
+                  <w:color w:val="auto"/>
+                  <w:u w:val="none"/>
+                </w:rPr>
+                <w:t>http://cyn</w:t>
+              </w:r>
+              <w:r>
+                <w:rPr>
+                  <w:rStyle w:val="Hyperlink"/>
+                  <w:color w:val="auto"/>
+                  <w:u w:val="none"/>
+                </w:rPr>
+                <w:t>i</w:t>
+              </w:r>
+              <w:r>
+                <w:rPr>
+                  <w:rStyle w:val="Hyperlink"/>
+                  <w:color w:val="auto"/>
+                  <w:u w:val="none"/>
+                </w:rPr>
+                <w:t>.co/edu-viz</w:t>
+              </w:r>
+            </w:hyperlink>
+          </w:p>
+          <w:p>
+            <w:pPr>
+              <w:jc w:val="center"/>
+            </w:pPr>
+          </w:p>
         </w:tc>
+        <w:bookmarkStart w:id="2" w:name="_GoBack"/>
+        <w:bookmarkEnd w:id="2"/>
       </w:tr>
       <w:tr>
         <w:trPr>
@@ -243,7 +284,7 @@
               </w:rPr>
               <w:t xml:space="preserve">    </w:t>
             </w:r>
-            <w:hyperlink r:id="rId10" w:history="1">
+            <w:hyperlink r:id="rId11" w:history="1">
               <w:r>
                 <w:rPr>
                   <w:rStyle w:val="Hyperlink"/>
@@ -316,7 +357,7 @@
               </w:rPr>
               <w:t xml:space="preserve">, </w:t>
             </w:r>
-            <w:hyperlink r:id="rId11" w:history="1">
+            <w:hyperlink r:id="rId12" w:history="1">
               <w:r>
                 <w:rPr>
                   <w:rStyle w:val="Hyperlink"/>
@@ -478,7 +519,7 @@
             <w:rPr>
               <w:noProof/>
             </w:rPr>
-            <w:instrText xml:space="preserve"> PAGEREF _Toc316730147 \h </w:instrText>
+            <w:instrText xml:space="preserve"> PAGEREF _Toc323375048 \h </w:instrText>
           </w:r>
           <w:r>
             <w:rPr>
@@ -541,7 +582,7 @@
             <w:rPr>
               <w:noProof/>
             </w:rPr>
-            <w:instrText xml:space="preserve"> PAGEREF _Toc316730148 \h </w:instrText>
+            <w:instrText xml:space="preserve"> PAGEREF _Toc323375049 \h </w:instrText>
           </w:r>
           <w:r>
             <w:rPr>
@@ -604,7 +645,7 @@
             <w:rPr>
               <w:noProof/>
             </w:rPr>
-            <w:instrText xml:space="preserve"> PAGEREF _Toc316730149 \h </w:instrText>
+            <w:instrText xml:space="preserve"> PAGEREF _Toc323375050 \h </w:instrText>
           </w:r>
           <w:r>
             <w:rPr>
@@ -666,7 +707,7 @@
             <w:rPr>
               <w:noProof/>
             </w:rPr>
-            <w:instrText xml:space="preserve"> PAGEREF _Toc316730150 \h </w:instrText>
+            <w:instrText xml:space="preserve"> PAGEREF _Toc323375051 \h </w:instrText>
           </w:r>
           <w:r>
             <w:rPr>
@@ -728,7 +769,7 @@
             <w:rPr>
               <w:noProof/>
             </w:rPr>
-            <w:instrText xml:space="preserve"> PAGEREF _Toc316730151 \h </w:instrText>
+            <w:instrText xml:space="preserve"> PAGEREF _Toc323375052 \h </w:instrText>
           </w:r>
           <w:r>
             <w:rPr>
@@ -790,7 +831,7 @@
             <w:rPr>
               <w:noProof/>
             </w:rPr>
-            <w:instrText xml:space="preserve"> PAGEREF _Toc316730152 \h </w:instrText>
+            <w:instrText xml:space="preserve"> PAGEREF _Toc323375053 \h </w:instrText>
           </w:r>
           <w:r>
             <w:rPr>
@@ -852,7 +893,7 @@
             <w:rPr>
               <w:noProof/>
             </w:rPr>
-            <w:instrText xml:space="preserve"> PAGEREF _Toc316730153 \h </w:instrText>
+            <w:instrText xml:space="preserve"> PAGEREF _Toc323375054 \h </w:instrText>
           </w:r>
           <w:r>
             <w:rPr>
@@ -915,7 +956,7 @@
             <w:rPr>
               <w:noProof/>
             </w:rPr>
-            <w:instrText xml:space="preserve"> PAGEREF _Toc316730154 \h </w:instrText>
+            <w:instrText xml:space="preserve"> PAGEREF _Toc323375055 \h </w:instrText>
           </w:r>
           <w:r>
             <w:rPr>
@@ -977,7 +1018,7 @@
             <w:rPr>
               <w:noProof/>
             </w:rPr>
-            <w:instrText xml:space="preserve"> PAGEREF _Toc316730155 \h </w:instrText>
+            <w:instrText xml:space="preserve"> PAGEREF _Toc323375056 \h </w:instrText>
           </w:r>
           <w:r>
             <w:rPr>
@@ -1039,7 +1080,7 @@
             <w:rPr>
               <w:noProof/>
             </w:rPr>
-            <w:instrText xml:space="preserve"> PAGEREF _Toc316730156 \h </w:instrText>
+            <w:instrText xml:space="preserve"> PAGEREF _Toc323375057 \h </w:instrText>
           </w:r>
           <w:r>
             <w:rPr>
@@ -1101,7 +1142,7 @@
             <w:rPr>
               <w:noProof/>
             </w:rPr>
-            <w:instrText xml:space="preserve"> PAGEREF _Toc316730157 \h </w:instrText>
+            <w:instrText xml:space="preserve"> PAGEREF _Toc323375058 \h </w:instrText>
           </w:r>
           <w:r>
             <w:rPr>
@@ -1163,7 +1204,7 @@
             <w:rPr>
               <w:noProof/>
             </w:rPr>
-            <w:instrText xml:space="preserve"> PAGEREF _Toc316730158 \h </w:instrText>
+            <w:instrText xml:space="preserve"> PAGEREF _Toc323375059 \h </w:instrText>
           </w:r>
           <w:r>
             <w:rPr>
@@ -1225,7 +1266,7 @@
             <w:rPr>
               <w:noProof/>
             </w:rPr>
-            <w:instrText xml:space="preserve"> PAGEREF _Toc316730159 \h </w:instrText>
+            <w:instrText xml:space="preserve"> PAGEREF _Toc323375060 \h </w:instrText>
           </w:r>
           <w:r>
             <w:rPr>
@@ -1287,7 +1328,7 @@
             <w:rPr>
               <w:noProof/>
             </w:rPr>
-            <w:instrText xml:space="preserve"> PAGEREF _Toc316730160 \h </w:instrText>
+            <w:instrText xml:space="preserve"> PAGEREF _Toc323375061 \h </w:instrText>
           </w:r>
           <w:r>
             <w:rPr>
@@ -1350,7 +1391,7 @@
             <w:rPr>
               <w:noProof/>
             </w:rPr>
-            <w:instrText xml:space="preserve"> PAGEREF _Toc316730161 \h </w:instrText>
+            <w:instrText xml:space="preserve"> PAGEREF _Toc323375062 \h </w:instrText>
           </w:r>
           <w:r>
             <w:rPr>
@@ -1413,7 +1454,7 @@
             <w:rPr>
               <w:noProof/>
             </w:rPr>
-            <w:instrText xml:space="preserve"> PAGEREF _Toc316730162 \h </w:instrText>
+            <w:instrText xml:space="preserve"> PAGEREF _Toc323375063 \h </w:instrText>
           </w:r>
           <w:r>
             <w:rPr>
@@ -1476,7 +1517,7 @@
             <w:rPr>
               <w:noProof/>
             </w:rPr>
-            <w:instrText xml:space="preserve"> PAGEREF _Toc316730163 \h </w:instrText>
+            <w:instrText xml:space="preserve"> PAGEREF _Toc323375064 \h </w:instrText>
           </w:r>
           <w:r>
             <w:rPr>
@@ -1520,7 +1561,7 @@
             <w:rPr>
               <w:noProof/>
             </w:rPr>
-            <w:t>WBS</w:t>
+            <w:t>Agile Approach (Scrum)</w:t>
           </w:r>
           <w:r>
             <w:rPr>
@@ -1538,7 +1579,7 @@
             <w:rPr>
               <w:noProof/>
             </w:rPr>
-            <w:instrText xml:space="preserve"> PAGEREF _Toc316730164 \h </w:instrText>
+            <w:instrText xml:space="preserve"> PAGEREF _Toc323375065 \h </w:instrText>
           </w:r>
           <w:r>
             <w:rPr>
@@ -1582,7 +1623,7 @@
             <w:rPr>
               <w:noProof/>
             </w:rPr>
-            <w:t>Gantt Chart</w:t>
+            <w:t>Lean Approach</w:t>
           </w:r>
           <w:r>
             <w:rPr>
@@ -1600,7 +1641,7 @@
             <w:rPr>
               <w:noProof/>
             </w:rPr>
-            <w:instrText xml:space="preserve"> PAGEREF _Toc316730165 \h </w:instrText>
+            <w:instrText xml:space="preserve"> PAGEREF _Toc323375066 \h </w:instrText>
           </w:r>
           <w:r>
             <w:rPr>
@@ -1644,6 +1685,254 @@
             <w:rPr>
               <w:noProof/>
             </w:rPr>
+            <w:t>Comparison of Approaches</w:t>
+          </w:r>
+          <w:r>
+            <w:rPr>
+              <w:noProof/>
+            </w:rPr>
+            <w:tab/>
+          </w:r>
+          <w:r>
+            <w:rPr>
+              <w:noProof/>
+            </w:rPr>
+            <w:fldChar w:fldCharType="begin"/>
+          </w:r>
+          <w:r>
+            <w:rPr>
+              <w:noProof/>
+            </w:rPr>
+            <w:instrText xml:space="preserve"> PAGEREF _Toc323375067 \h </w:instrText>
+          </w:r>
+          <w:r>
+            <w:rPr>
+              <w:noProof/>
+            </w:rPr>
+          </w:r>
+          <w:r>
+            <w:rPr>
+              <w:noProof/>
+            </w:rPr>
+            <w:fldChar w:fldCharType="separate"/>
+          </w:r>
+          <w:r>
+            <w:rPr>
+              <w:noProof/>
+            </w:rPr>
+            <w:t>9</w:t>
+          </w:r>
+          <w:r>
+            <w:rPr>
+              <w:noProof/>
+            </w:rPr>
+            <w:fldChar w:fldCharType="end"/>
+          </w:r>
+        </w:p>
+        <w:p>
+          <w:pPr>
+            <w:pStyle w:val="TOC3"/>
+            <w:tabs>
+              <w:tab w:val="right" w:leader="dot" w:pos="8630"/>
+            </w:tabs>
+            <w:rPr>
+              <w:noProof/>
+              <w:color w:val="auto"/>
+              <w:sz w:val="24"/>
+              <w:szCs w:val="24"/>
+              <w:lang w:eastAsia="ja-JP"/>
+            </w:rPr>
+          </w:pPr>
+          <w:r>
+            <w:rPr>
+              <w:noProof/>
+            </w:rPr>
+            <w:t>WBS</w:t>
+          </w:r>
+          <w:r>
+            <w:rPr>
+              <w:noProof/>
+            </w:rPr>
+            <w:tab/>
+          </w:r>
+          <w:r>
+            <w:rPr>
+              <w:noProof/>
+            </w:rPr>
+            <w:fldChar w:fldCharType="begin"/>
+          </w:r>
+          <w:r>
+            <w:rPr>
+              <w:noProof/>
+            </w:rPr>
+            <w:instrText xml:space="preserve"> PAGEREF _Toc323375068 \h </w:instrText>
+          </w:r>
+          <w:r>
+            <w:rPr>
+              <w:noProof/>
+            </w:rPr>
+          </w:r>
+          <w:r>
+            <w:rPr>
+              <w:noProof/>
+            </w:rPr>
+            <w:fldChar w:fldCharType="separate"/>
+          </w:r>
+          <w:r>
+            <w:rPr>
+              <w:noProof/>
+            </w:rPr>
+            <w:t>9</w:t>
+          </w:r>
+          <w:r>
+            <w:rPr>
+              <w:noProof/>
+            </w:rPr>
+            <w:fldChar w:fldCharType="end"/>
+          </w:r>
+        </w:p>
+        <w:p>
+          <w:pPr>
+            <w:pStyle w:val="TOC3"/>
+            <w:tabs>
+              <w:tab w:val="right" w:leader="dot" w:pos="8630"/>
+            </w:tabs>
+            <w:rPr>
+              <w:noProof/>
+              <w:color w:val="auto"/>
+              <w:sz w:val="24"/>
+              <w:szCs w:val="24"/>
+              <w:lang w:eastAsia="ja-JP"/>
+            </w:rPr>
+          </w:pPr>
+          <w:r>
+            <w:rPr>
+              <w:noProof/>
+            </w:rPr>
+            <w:t>Gantt Chart</w:t>
+          </w:r>
+          <w:r>
+            <w:rPr>
+              <w:noProof/>
+            </w:rPr>
+            <w:tab/>
+          </w:r>
+          <w:r>
+            <w:rPr>
+              <w:noProof/>
+            </w:rPr>
+            <w:fldChar w:fldCharType="begin"/>
+          </w:r>
+          <w:r>
+            <w:rPr>
+              <w:noProof/>
+            </w:rPr>
+            <w:instrText xml:space="preserve"> PAGEREF _Toc323375069 \h </w:instrText>
+          </w:r>
+          <w:r>
+            <w:rPr>
+              <w:noProof/>
+            </w:rPr>
+          </w:r>
+          <w:r>
+            <w:rPr>
+              <w:noProof/>
+            </w:rPr>
+            <w:fldChar w:fldCharType="separate"/>
+          </w:r>
+          <w:r>
+            <w:rPr>
+              <w:noProof/>
+            </w:rPr>
+            <w:t>9</w:t>
+          </w:r>
+          <w:r>
+            <w:rPr>
+              <w:noProof/>
+            </w:rPr>
+            <w:fldChar w:fldCharType="end"/>
+          </w:r>
+        </w:p>
+        <w:p>
+          <w:pPr>
+            <w:pStyle w:val="TOC3"/>
+            <w:tabs>
+              <w:tab w:val="right" w:leader="dot" w:pos="8630"/>
+            </w:tabs>
+            <w:rPr>
+              <w:noProof/>
+              <w:color w:val="auto"/>
+              <w:sz w:val="24"/>
+              <w:szCs w:val="24"/>
+              <w:lang w:eastAsia="ja-JP"/>
+            </w:rPr>
+          </w:pPr>
+          <w:r>
+            <w:rPr>
+              <w:noProof/>
+            </w:rPr>
+            <w:t>Design Documentation</w:t>
+          </w:r>
+          <w:r>
+            <w:rPr>
+              <w:noProof/>
+            </w:rPr>
+            <w:tab/>
+          </w:r>
+          <w:r>
+            <w:rPr>
+              <w:noProof/>
+            </w:rPr>
+            <w:fldChar w:fldCharType="begin"/>
+          </w:r>
+          <w:r>
+            <w:rPr>
+              <w:noProof/>
+            </w:rPr>
+            <w:instrText xml:space="preserve"> PAGEREF _Toc323375070 \h </w:instrText>
+          </w:r>
+          <w:r>
+            <w:rPr>
+              <w:noProof/>
+            </w:rPr>
+          </w:r>
+          <w:r>
+            <w:rPr>
+              <w:noProof/>
+            </w:rPr>
+            <w:fldChar w:fldCharType="separate"/>
+          </w:r>
+          <w:r>
+            <w:rPr>
+              <w:noProof/>
+            </w:rPr>
+            <w:t>9</w:t>
+          </w:r>
+          <w:r>
+            <w:rPr>
+              <w:noProof/>
+            </w:rPr>
+            <w:fldChar w:fldCharType="end"/>
+          </w:r>
+        </w:p>
+        <w:p>
+          <w:pPr>
+            <w:pStyle w:val="TOC3"/>
+            <w:tabs>
+              <w:tab w:val="right" w:leader="dot" w:pos="8630"/>
+            </w:tabs>
+            <w:rPr>
+              <w:noProof/>
+              <w:color w:val="auto"/>
+              <w:sz w:val="24"/>
+              <w:szCs w:val="24"/>
+              <w:lang w:eastAsia="ja-JP"/>
+            </w:rPr>
+          </w:pPr>
+          <w:r>
+            <w:rPr>
+              <w:noProof/>
+            </w:rPr>
             <w:t>Budget (Project Breakdown)</w:t>
           </w:r>
           <w:r>
@@ -1662,7 +1951,7 @@
             <w:rPr>
               <w:noProof/>
             </w:rPr>
-            <w:instrText xml:space="preserve"> PAGEREF _Toc316730166 \h </w:instrText>
+            <w:instrText xml:space="preserve"> PAGEREF _Toc323375071 \h </w:instrText>
           </w:r>
           <w:r>
             <w:rPr>
@@ -1714,14 +2003,12 @@
       <w:r>
         <w:br w:type="page"/>
       </w:r>
-      <w:bookmarkStart w:id="2" w:name="_GoBack"/>
-      <w:bookmarkEnd w:id="2"/>
     </w:p>
     <w:p>
       <w:pPr>
         <w:pStyle w:val="Heading2"/>
       </w:pPr>
-      <w:bookmarkStart w:id="3" w:name="_Toc316730148"/>
+      <w:bookmarkStart w:id="3" w:name="_Toc323375049"/>
       <w:r>
         <w:t>Revision History</w:t>
       </w:r>
@@ -2588,7 +2875,7 @@
         <w:pStyle w:val="Heading2"/>
         <w:spacing w:line="276" w:lineRule="auto"/>
       </w:pPr>
-      <w:bookmarkStart w:id="4" w:name="_Toc316730149"/>
+      <w:bookmarkStart w:id="4" w:name="_Toc323375050"/>
       <w:r>
         <w:t>Project Overview</w:t>
       </w:r>
@@ -2659,7 +2946,7 @@
       <w:pPr>
         <w:pStyle w:val="Heading3"/>
       </w:pPr>
-      <w:bookmarkStart w:id="5" w:name="_Toc316730150"/>
+      <w:bookmarkStart w:id="5" w:name="_Toc323375051"/>
       <w:r>
         <w:t>Goals</w:t>
       </w:r>
@@ -2793,7 +3080,7 @@
       <w:pPr>
         <w:pStyle w:val="Heading3"/>
       </w:pPr>
-      <w:bookmarkStart w:id="6" w:name="_Toc316730151"/>
+      <w:bookmarkStart w:id="6" w:name="_Toc323375052"/>
       <w:r>
         <w:t>Metrics</w:t>
       </w:r>
@@ -2862,7 +3149,7 @@
       <w:pPr>
         <w:pStyle w:val="Heading3"/>
       </w:pPr>
-      <w:bookmarkStart w:id="7" w:name="_Toc316730152"/>
+      <w:bookmarkStart w:id="7" w:name="_Toc323375053"/>
       <w:r>
         <w:t>Stakeholders</w:t>
       </w:r>
@@ -3016,7 +3303,7 @@
       <w:pPr>
         <w:pStyle w:val="Heading3"/>
       </w:pPr>
-      <w:bookmarkStart w:id="8" w:name="_Toc316730153"/>
+      <w:bookmarkStart w:id="8" w:name="_Toc323375054"/>
       <w:r>
         <w:t>Roles &amp; Responsibilities</w:t>
       </w:r>
@@ -3212,7 +3499,7 @@
       <w:pPr>
         <w:pStyle w:val="Heading2"/>
       </w:pPr>
-      <w:bookmarkStart w:id="9" w:name="_Toc316730154"/>
+      <w:bookmarkStart w:id="9" w:name="_Toc323375055"/>
       <w:r>
         <w:t>Approach</w:t>
       </w:r>
@@ -3246,7 +3533,7 @@
       <w:pPr>
         <w:pStyle w:val="Heading3"/>
       </w:pPr>
-      <w:bookmarkStart w:id="10" w:name="_Toc316730155"/>
+      <w:bookmarkStart w:id="10" w:name="_Toc323375056"/>
       <w:r>
         <w:t xml:space="preserve">Phase </w:t>
       </w:r>
@@ -3365,7 +3652,7 @@
       <w:pPr>
         <w:pStyle w:val="Heading3"/>
       </w:pPr>
-      <w:bookmarkStart w:id="11" w:name="_Toc316730156"/>
+      <w:bookmarkStart w:id="11" w:name="_Toc323375057"/>
       <w:r>
         <w:t xml:space="preserve">Phase </w:t>
       </w:r>
@@ -3504,7 +3791,7 @@
       <w:pPr>
         <w:pStyle w:val="Heading3"/>
       </w:pPr>
-      <w:bookmarkStart w:id="12" w:name="_Toc316730157"/>
+      <w:bookmarkStart w:id="12" w:name="_Toc323375058"/>
       <w:r>
         <w:t xml:space="preserve">Phase </w:t>
       </w:r>
@@ -3580,7 +3867,7 @@
       <w:pPr>
         <w:pStyle w:val="Heading3"/>
       </w:pPr>
-      <w:bookmarkStart w:id="13" w:name="_Toc316730158"/>
+      <w:bookmarkStart w:id="13" w:name="_Toc323375059"/>
       <w:r>
         <w:t xml:space="preserve">Phase 4: </w:t>
       </w:r>
@@ -3732,7 +4019,7 @@
       <w:pPr>
         <w:pStyle w:val="Heading3"/>
       </w:pPr>
-      <w:bookmarkStart w:id="14" w:name="_Toc316730159"/>
+      <w:bookmarkStart w:id="14" w:name="_Toc323375060"/>
       <w:r>
         <w:t xml:space="preserve">Phase </w:t>
       </w:r>
@@ -3935,7 +4222,7 @@
       <w:pPr>
         <w:pStyle w:val="Heading3"/>
       </w:pPr>
-      <w:bookmarkStart w:id="15" w:name="_Toc316730160"/>
+      <w:bookmarkStart w:id="15" w:name="_Toc323375061"/>
       <w:r>
         <w:t xml:space="preserve">Phase </w:t>
       </w:r>
@@ -4054,7 +4341,7 @@
       <w:pPr>
         <w:pStyle w:val="Heading2"/>
       </w:pPr>
-      <w:bookmarkStart w:id="16" w:name="_Toc316730161"/>
+      <w:bookmarkStart w:id="16" w:name="_Toc323375062"/>
       <w:r>
         <w:t>User Stories</w:t>
       </w:r>
@@ -4566,7 +4853,7 @@
       <w:pPr>
         <w:pStyle w:val="Heading2"/>
       </w:pPr>
-      <w:bookmarkStart w:id="17" w:name="_Toc316730162"/>
+      <w:bookmarkStart w:id="17" w:name="_Toc323375063"/>
       <w:r>
         <w:t>Payment Scheduling</w:t>
       </w:r>
@@ -4617,7 +4904,7 @@
       <w:pPr>
         <w:pStyle w:val="Heading2"/>
       </w:pPr>
-      <w:bookmarkStart w:id="18" w:name="_Toc316730163"/>
+      <w:bookmarkStart w:id="18" w:name="_Toc323375064"/>
       <w:r>
         <w:t>Appendix</w:t>
       </w:r>
@@ -4633,34 +4920,83 @@
       <w:pPr>
         <w:pStyle w:val="Heading3"/>
       </w:pPr>
-      <w:bookmarkStart w:id="19" w:name="_Toc316730164"/>
+      <w:bookmarkStart w:id="19" w:name="_Toc323375065"/>
+      <w:r>
+        <w:t>Agile Approach (Scrum)</w:t>
+      </w:r>
+      <w:bookmarkEnd w:id="19"/>
+    </w:p>
+    <w:p>
+      <w:pPr>
+        <w:pStyle w:val="Heading3"/>
+      </w:pPr>
+      <w:bookmarkStart w:id="20" w:name="_Toc323375066"/>
+      <w:r>
+        <w:t>Lean Approach</w:t>
+      </w:r>
+      <w:bookmarkEnd w:id="20"/>
+    </w:p>
+    <w:p>
+      <w:pPr>
+        <w:pStyle w:val="Heading3"/>
+      </w:pPr>
+      <w:bookmarkStart w:id="21" w:name="_Toc323375067"/>
+      <w:r>
+        <w:t>Comparison of Approaches</w:t>
+      </w:r>
+      <w:bookmarkEnd w:id="21"/>
+    </w:p>
+    <w:p>
+      <w:pPr>
+        <w:pStyle w:val="Heading3"/>
+      </w:pPr>
+      <w:bookmarkStart w:id="22" w:name="_Toc323375068"/>
       <w:r>
         <w:t>WBS</w:t>
       </w:r>
-      <w:bookmarkEnd w:id="19"/>
+      <w:bookmarkEnd w:id="22"/>
     </w:p>
     <w:p>
       <w:pPr>
         <w:pStyle w:val="Heading3"/>
       </w:pPr>
-      <w:bookmarkStart w:id="20" w:name="_Toc316730165"/>
+      <w:bookmarkStart w:id="23" w:name="_Toc323375069"/>
       <w:r>
         <w:t>Gantt Chart</w:t>
       </w:r>
-      <w:bookmarkEnd w:id="20"/>
+      <w:bookmarkEnd w:id="23"/>
     </w:p>
     <w:p>
       <w:pPr>
         <w:pStyle w:val="Heading3"/>
       </w:pPr>
-      <w:bookmarkStart w:id="21" w:name="_Toc316730166"/>
+      <w:bookmarkStart w:id="24" w:name="_Toc323375070"/>
+      <w:r>
+        <w:t>Design Documentation</w:t>
+      </w:r>
+      <w:bookmarkEnd w:id="24"/>
+    </w:p>
+    <w:p>
+      <w:pPr>
+        <w:pStyle w:val="Heading3"/>
+      </w:pPr>
+      <w:bookmarkStart w:id="25" w:name="_Toc323375071"/>
       <w:r>
         <w:t>Budget (Project Breakdown)</w:t>
       </w:r>
-      <w:bookmarkEnd w:id="21"/>
-    </w:p>
+      <w:bookmarkEnd w:id="25"/>
+    </w:p>
+    <w:p>
+      <w:pPr>
+        <w:pStyle w:val="Heading3"/>
+      </w:pPr>
+      <w:r>
+        <w:t>Data Map</w:t>
+      </w:r>
+    </w:p>
+    <w:p/>
     <w:sectPr>
-      <w:headerReference w:type="default" r:id="rId12"/>
+      <w:headerReference w:type="default" r:id="rId13"/>
       <w:pgSz w:w="12240" w:h="15840"/>
       <w:pgMar w:top="1440" w:right="1800" w:bottom="1440" w:left="1800" w:header="720" w:footer="720" w:gutter="0"/>
       <w:cols w:space="720"/>
@@ -4745,7 +5081,7 @@
         <w:rStyle w:val="PageNumber"/>
         <w:noProof/>
       </w:rPr>
-      <w:t>3</w:t>
+      <w:t>2</w:t>
     </w:r>
     <w:r>
       <w:rPr>
@@ -6941,7 +7277,7 @@
 </file>
 
 <file path=customXml/itemProps1.xml><?xml version="1.0" encoding="utf-8"?>
-<ds:datastoreItem xmlns:ds="http://schemas.openxmlformats.org/officeDocument/2006/customXml" ds:itemID="{0FCB6FDA-87FE-DB4D-AE1A-E2E81FA01819}">
+<ds:datastoreItem xmlns:ds="http://schemas.openxmlformats.org/officeDocument/2006/customXml" ds:itemID="{05DE71B1-D785-4C47-9D87-6E65D762629A}">
   <ds:schemaRefs>
     <ds:schemaRef ds:uri="http://schemas.openxmlformats.org/officeDocument/2006/bibliography"/>
   </ds:schemaRefs>

</xml_diff>